<commit_message>
* updated the howto document
</commit_message>
<xml_diff>
--- a/How To Run.docx
+++ b/How To Run.docx
@@ -18,7 +18,7 @@
       <w:pPr>
         <w:pStyle w:val="ListParagraph"/>
       </w:pPr>
-      <w:hyperlink r:id="rId5" w:history="1">
+      <w:hyperlink r:id="rId5" w:anchor="developer-quick-start-guide" w:history="1">
         <w:r>
           <w:rPr>
             <w:rStyle w:val="Hyperlink"/>
@@ -52,6 +52,11 @@
       <w:r>
         <w:t>so can be found in above portal.</w:t>
       </w:r>
+      <w:r>
+        <w:t xml:space="preserve"> Run the server.</w:t>
+      </w:r>
+      <w:bookmarkStart w:id="0" w:name="_GoBack"/>
+      <w:bookmarkEnd w:id="0"/>
     </w:p>
     <w:p>
       <w:pPr>
@@ -60,6 +65,9 @@
         <w:jc w:val="center"/>
       </w:pPr>
       <w:r>
+        <w:rPr>
+          <w:noProof/>
+        </w:rPr>
         <w:drawing>
           <wp:inline distT="0" distB="0" distL="0" distR="0" wp14:anchorId="66167513" wp14:editId="5F035608">
             <wp:extent cx="6152515" cy="5280025"/>
@@ -158,8 +166,6 @@
       <w:r>
         <w:t>, also located in same root folder.</w:t>
       </w:r>
-      <w:bookmarkStart w:id="0" w:name="_GoBack"/>
-      <w:bookmarkEnd w:id="0"/>
     </w:p>
     <w:sectPr>
       <w:pgSz w:w="12240" w:h="15840"/>

</xml_diff>